<commit_message>
Exploratory Data Analysis & nnormalising data
</commit_message>
<xml_diff>
--- a/Lloyds Job Sim Report.docx
+++ b/Lloyds Job Sim Report.docx
@@ -517,8 +517,617 @@
         <w:t>The Churn Status table indicates whether a customer has churned (1) or remained active (0). This is the target variable for our supervised learning model. It allows us to train, validate, and evaluate predictive models that aim to forecast future churn based on the behavioural and demographic characteristics derived from the other tables.</w:t>
       </w:r>
     </w:p>
+    <w:p>
+      <w:pPr>
+        <w:rPr>
+          <w:sz w:val="24"/>
+          <w:szCs w:val="24"/>
+        </w:rPr>
+      </w:pPr>
+    </w:p>
+    <w:p>
+      <w:pPr>
+        <w:rPr>
+          <w:b/>
+          <w:bCs/>
+          <w:sz w:val="32"/>
+          <w:szCs w:val="32"/>
+        </w:rPr>
+      </w:pPr>
+      <w:r>
+        <w:rPr>
+          <w:b/>
+          <w:bCs/>
+          <w:sz w:val="32"/>
+          <w:szCs w:val="32"/>
+        </w:rPr>
+        <w:t>2</w:t>
+      </w:r>
+      <w:r>
+        <w:rPr>
+          <w:b/>
+          <w:bCs/>
+          <w:sz w:val="32"/>
+          <w:szCs w:val="32"/>
+        </w:rPr>
+        <w:tab/>
+      </w:r>
+      <w:r>
+        <w:rPr>
+          <w:b/>
+          <w:bCs/>
+          <w:sz w:val="32"/>
+          <w:szCs w:val="32"/>
+        </w:rPr>
+        <w:t>Exploratory Data Analysis</w:t>
+      </w:r>
+    </w:p>
+    <w:p>
+      <w:pPr>
+        <w:rPr>
+          <w:sz w:val="24"/>
+          <w:szCs w:val="24"/>
+        </w:rPr>
+      </w:pPr>
+      <w:r>
+        <w:rPr>
+          <w:sz w:val="24"/>
+          <w:szCs w:val="24"/>
+        </w:rPr>
+        <w:lastRenderedPageBreak/>
+        <w:t>Explo</w:t>
+      </w:r>
+      <w:r>
+        <w:rPr>
+          <w:sz w:val="24"/>
+          <w:szCs w:val="24"/>
+        </w:rPr>
+        <w:t>ratory data analysis began by merging all the tables into a single dataset using ‘</w:t>
+      </w:r>
+      <w:proofErr w:type="spellStart"/>
+      <w:r>
+        <w:rPr>
+          <w:sz w:val="24"/>
+          <w:szCs w:val="24"/>
+        </w:rPr>
+        <w:t>CustomerID</w:t>
+      </w:r>
+      <w:proofErr w:type="spellEnd"/>
+      <w:r>
+        <w:rPr>
+          <w:sz w:val="24"/>
+          <w:szCs w:val="24"/>
+        </w:rPr>
+        <w:t>’ as the join key. This allowed for easier comparison of the features and identification of trends.</w:t>
+      </w:r>
+    </w:p>
+    <w:p>
+      <w:pPr>
+        <w:shd w:val="clear" w:color="auto" w:fill="FFFFFF"/>
+        <w:suppressAutoHyphens w:val="0"/>
+        <w:spacing w:before="100" w:beforeAutospacing="1" w:after="100" w:afterAutospacing="1" w:line="240" w:lineRule="auto"/>
+        <w:rPr>
+          <w:rFonts w:ascii="Aptos" w:eastAsia="Times New Roman" w:hAnsi="Aptos" w:cs="Times New Roman"/>
+          <w:b/>
+          <w:bCs/>
+          <w:color w:val="000000"/>
+          <w:kern w:val="0"/>
+          <w:sz w:val="28"/>
+          <w:szCs w:val="28"/>
+          <w:lang w:eastAsia="en-GB"/>
+          <w14:ligatures w14:val="none"/>
+        </w:rPr>
+      </w:pPr>
+      <w:r>
+        <w:rPr>
+          <w:noProof/>
+        </w:rPr>
+        <w:drawing>
+          <wp:anchor distT="0" distB="0" distL="114300" distR="114300" simplePos="0" relativeHeight="251659264" behindDoc="1" locked="0" layoutInCell="1" allowOverlap="1" wp14:anchorId="7EC24936" wp14:editId="7E7F8E5B">
+            <wp:simplePos x="0" y="0"/>
+            <wp:positionH relativeFrom="column">
+              <wp:posOffset>3560445</wp:posOffset>
+            </wp:positionH>
+            <wp:positionV relativeFrom="paragraph">
+              <wp:posOffset>130598</wp:posOffset>
+            </wp:positionV>
+            <wp:extent cx="2179320" cy="2540000"/>
+            <wp:effectExtent l="0" t="0" r="5080" b="0"/>
+            <wp:wrapTight wrapText="bothSides">
+              <wp:wrapPolygon edited="0">
+                <wp:start x="0" y="0"/>
+                <wp:lineTo x="0" y="21492"/>
+                <wp:lineTo x="21524" y="21492"/>
+                <wp:lineTo x="21524" y="0"/>
+                <wp:lineTo x="0" y="0"/>
+              </wp:wrapPolygon>
+            </wp:wrapTight>
+            <wp:docPr id="1025156655" name="Picture 1" descr="A screenshot of a computer screen&#10;&#10;AI-generated content may be incorrect."/>
+            <wp:cNvGraphicFramePr>
+              <a:graphicFrameLocks xmlns:a="http://schemas.openxmlformats.org/drawingml/2006/main" noChangeAspect="1"/>
+            </wp:cNvGraphicFramePr>
+            <a:graphic xmlns:a="http://schemas.openxmlformats.org/drawingml/2006/main">
+              <a:graphicData uri="http://schemas.openxmlformats.org/drawingml/2006/picture">
+                <pic:pic xmlns:pic="http://schemas.openxmlformats.org/drawingml/2006/picture">
+                  <pic:nvPicPr>
+                    <pic:cNvPr id="1025156655" name="Picture 1" descr="A screenshot of a computer screen&#10;&#10;AI-generated content may be incorrect."/>
+                    <pic:cNvPicPr/>
+                  </pic:nvPicPr>
+                  <pic:blipFill>
+                    <a:blip r:embed="rId7">
+                      <a:extLst>
+                        <a:ext uri="{28A0092B-C50C-407E-A947-70E740481C1C}">
+                          <a14:useLocalDpi xmlns:a14="http://schemas.microsoft.com/office/drawing/2010/main" val="0"/>
+                        </a:ext>
+                      </a:extLst>
+                    </a:blip>
+                    <a:stretch>
+                      <a:fillRect/>
+                    </a:stretch>
+                  </pic:blipFill>
+                  <pic:spPr>
+                    <a:xfrm>
+                      <a:off x="0" y="0"/>
+                      <a:ext cx="2179320" cy="2540000"/>
+                    </a:xfrm>
+                    <a:prstGeom prst="rect">
+                      <a:avLst/>
+                    </a:prstGeom>
+                  </pic:spPr>
+                </pic:pic>
+              </a:graphicData>
+            </a:graphic>
+            <wp14:sizeRelH relativeFrom="page">
+              <wp14:pctWidth>0</wp14:pctWidth>
+            </wp14:sizeRelH>
+            <wp14:sizeRelV relativeFrom="page">
+              <wp14:pctHeight>0</wp14:pctHeight>
+            </wp14:sizeRelV>
+          </wp:anchor>
+        </w:drawing>
+      </w:r>
+      <w:r>
+        <w:rPr>
+          <w:rFonts w:ascii="Aptos" w:eastAsia="Times New Roman" w:hAnsi="Aptos" w:cs="Times New Roman"/>
+          <w:b/>
+          <w:bCs/>
+          <w:color w:val="000000"/>
+          <w:kern w:val="0"/>
+          <w:sz w:val="28"/>
+          <w:szCs w:val="28"/>
+          <w:lang w:eastAsia="en-GB"/>
+          <w14:ligatures w14:val="none"/>
+        </w:rPr>
+        <w:t>Handling Missing Values</w:t>
+      </w:r>
+      <w:r>
+        <w:rPr>
+          <w:rFonts w:ascii="Aptos" w:eastAsia="Times New Roman" w:hAnsi="Aptos" w:cs="Times New Roman"/>
+          <w:b/>
+          <w:bCs/>
+          <w:color w:val="000000"/>
+          <w:kern w:val="0"/>
+          <w:sz w:val="28"/>
+          <w:szCs w:val="28"/>
+          <w:lang w:eastAsia="en-GB"/>
+          <w14:ligatures w14:val="none"/>
+        </w:rPr>
+        <w:t>:</w:t>
+      </w:r>
+    </w:p>
+    <w:p>
+      <w:pPr>
+        <w:rPr>
+          <w:sz w:val="24"/>
+          <w:szCs w:val="24"/>
+        </w:rPr>
+      </w:pPr>
+      <w:r>
+        <w:t>A</w:t>
+      </w:r>
+      <w:r>
+        <w:rPr>
+          <w:sz w:val="24"/>
+          <w:szCs w:val="24"/>
+        </w:rPr>
+        <w:t xml:space="preserve">fter the merge, missing values were assessed. The results initially indicated </w:t>
+      </w:r>
+      <w:r>
+        <w:t>many</w:t>
+      </w:r>
+      <w:r>
+        <w:rPr>
+          <w:sz w:val="24"/>
+          <w:szCs w:val="24"/>
+        </w:rPr>
+        <w:t xml:space="preserve"> missing values in columns from the customer service table. However, upon closer inspection, it was evident that these values are not truly missing. Instead, they reflect customers who have had no recorded interactions with customer service. Because these customers do not appear in the customer service table, the merge operation filled in these fields as missing (</w:t>
+      </w:r>
+      <w:proofErr w:type="spellStart"/>
+      <w:r>
+        <w:rPr>
+          <w:rStyle w:val="HTMLCode"/>
+          <w:rFonts w:asciiTheme="minorHAnsi" w:eastAsiaTheme="majorEastAsia" w:hAnsiTheme="minorHAnsi"/>
+          <w:sz w:val="24"/>
+          <w:szCs w:val="24"/>
+        </w:rPr>
+        <w:t>NaN</w:t>
+      </w:r>
+      <w:proofErr w:type="spellEnd"/>
+      <w:r>
+        <w:rPr>
+          <w:sz w:val="24"/>
+          <w:szCs w:val="24"/>
+        </w:rPr>
+        <w:t>). This is an acceptable outcome of the outer join used during merging.</w:t>
+      </w:r>
+    </w:p>
+    <w:p>
+      <w:pPr>
+        <w:pStyle w:val="NormalWeb"/>
+        <w:rPr>
+          <w:rFonts w:asciiTheme="minorHAnsi" w:hAnsiTheme="minorHAnsi"/>
+        </w:rPr>
+      </w:pPr>
+      <w:r>
+        <w:rPr>
+          <w:rFonts w:asciiTheme="minorHAnsi" w:hAnsiTheme="minorHAnsi"/>
+        </w:rPr>
+        <w:t>Since there are no actual missing values in the original customer service data, we can proceed with the analysis without additional data cleaning for this issue.</w:t>
+      </w:r>
+    </w:p>
+    <w:p>
+      <w:pPr>
+        <w:shd w:val="clear" w:color="auto" w:fill="FFFFFF"/>
+        <w:suppressAutoHyphens w:val="0"/>
+        <w:spacing w:before="100" w:beforeAutospacing="1" w:after="100" w:afterAutospacing="1" w:line="240" w:lineRule="auto"/>
+        <w:rPr>
+          <w:rFonts w:ascii="Aptos" w:eastAsia="Times New Roman" w:hAnsi="Aptos" w:cs="Times New Roman"/>
+          <w:b/>
+          <w:bCs/>
+          <w:color w:val="000000"/>
+          <w:kern w:val="0"/>
+          <w:sz w:val="28"/>
+          <w:szCs w:val="28"/>
+          <w:lang w:eastAsia="en-GB"/>
+          <w14:ligatures w14:val="none"/>
+        </w:rPr>
+      </w:pPr>
+      <w:r>
+        <w:rPr>
+          <w:rFonts w:ascii="Aptos" w:eastAsia="Times New Roman" w:hAnsi="Aptos" w:cs="Times New Roman"/>
+          <w:b/>
+          <w:bCs/>
+          <w:color w:val="000000"/>
+          <w:kern w:val="0"/>
+          <w:sz w:val="28"/>
+          <w:szCs w:val="28"/>
+          <w:lang w:eastAsia="en-GB"/>
+          <w14:ligatures w14:val="none"/>
+        </w:rPr>
+        <w:t>Numerical Outliers &amp; Distribution</w:t>
+      </w:r>
+      <w:r>
+        <w:rPr>
+          <w:rFonts w:ascii="Aptos" w:eastAsia="Times New Roman" w:hAnsi="Aptos" w:cs="Times New Roman"/>
+          <w:b/>
+          <w:bCs/>
+          <w:color w:val="000000"/>
+          <w:kern w:val="0"/>
+          <w:sz w:val="28"/>
+          <w:szCs w:val="28"/>
+          <w:lang w:eastAsia="en-GB"/>
+          <w14:ligatures w14:val="none"/>
+        </w:rPr>
+        <w:t>:</w:t>
+      </w:r>
+    </w:p>
+    <w:p>
+      <w:pPr>
+        <w:pStyle w:val="NormalWeb"/>
+        <w:rPr>
+          <w:rFonts w:asciiTheme="minorHAnsi" w:hAnsiTheme="minorHAnsi"/>
+        </w:rPr>
+      </w:pPr>
+      <w:r>
+        <w:rPr>
+          <w:rFonts w:asciiTheme="minorHAnsi" w:hAnsiTheme="minorHAnsi"/>
+          <w:noProof/>
+        </w:rPr>
+        <w:drawing>
+          <wp:anchor distT="0" distB="0" distL="114300" distR="114300" simplePos="0" relativeHeight="251661312" behindDoc="1" locked="0" layoutInCell="1" allowOverlap="1" wp14:anchorId="558138E7" wp14:editId="5970CEA2">
+            <wp:simplePos x="0" y="0"/>
+            <wp:positionH relativeFrom="column">
+              <wp:posOffset>-194945</wp:posOffset>
+            </wp:positionH>
+            <wp:positionV relativeFrom="paragraph">
+              <wp:posOffset>1162262</wp:posOffset>
+            </wp:positionV>
+            <wp:extent cx="5934710" cy="2072640"/>
+            <wp:effectExtent l="0" t="0" r="0" b="0"/>
+            <wp:wrapTight wrapText="bothSides">
+              <wp:wrapPolygon edited="0">
+                <wp:start x="0" y="0"/>
+                <wp:lineTo x="0" y="21441"/>
+                <wp:lineTo x="21540" y="21441"/>
+                <wp:lineTo x="21540" y="0"/>
+                <wp:lineTo x="0" y="0"/>
+              </wp:wrapPolygon>
+            </wp:wrapTight>
+            <wp:docPr id="557886352" name="Picture 3" descr="A graph of a graph of a graph&#10;&#10;AI-generated content may be incorrect."/>
+            <wp:cNvGraphicFramePr>
+              <a:graphicFrameLocks xmlns:a="http://schemas.openxmlformats.org/drawingml/2006/main" noChangeAspect="1"/>
+            </wp:cNvGraphicFramePr>
+            <a:graphic xmlns:a="http://schemas.openxmlformats.org/drawingml/2006/main">
+              <a:graphicData uri="http://schemas.openxmlformats.org/drawingml/2006/picture">
+                <pic:pic xmlns:pic="http://schemas.openxmlformats.org/drawingml/2006/picture">
+                  <pic:nvPicPr>
+                    <pic:cNvPr id="557886352" name="Picture 3" descr="A graph of a graph of a graph&#10;&#10;AI-generated content may be incorrect."/>
+                    <pic:cNvPicPr/>
+                  </pic:nvPicPr>
+                  <pic:blipFill>
+                    <a:blip r:embed="rId8" cstate="print">
+                      <a:extLst>
+                        <a:ext uri="{28A0092B-C50C-407E-A947-70E740481C1C}">
+                          <a14:useLocalDpi xmlns:a14="http://schemas.microsoft.com/office/drawing/2010/main" val="0"/>
+                        </a:ext>
+                      </a:extLst>
+                    </a:blip>
+                    <a:stretch>
+                      <a:fillRect/>
+                    </a:stretch>
+                  </pic:blipFill>
+                  <pic:spPr>
+                    <a:xfrm>
+                      <a:off x="0" y="0"/>
+                      <a:ext cx="5934710" cy="2072640"/>
+                    </a:xfrm>
+                    <a:prstGeom prst="rect">
+                      <a:avLst/>
+                    </a:prstGeom>
+                  </pic:spPr>
+                </pic:pic>
+              </a:graphicData>
+            </a:graphic>
+            <wp14:sizeRelH relativeFrom="page">
+              <wp14:pctWidth>0</wp14:pctWidth>
+            </wp14:sizeRelH>
+            <wp14:sizeRelV relativeFrom="page">
+              <wp14:pctHeight>0</wp14:pctHeight>
+            </wp14:sizeRelV>
+          </wp:anchor>
+        </w:drawing>
+      </w:r>
+      <w:r>
+        <w:rPr>
+          <w:rFonts w:asciiTheme="minorHAnsi" w:hAnsiTheme="minorHAnsi"/>
+        </w:rPr>
+        <w:t>Next, to gain an initial understanding of the data distribution, histograms and boxplots were created for the numerical columns. Histograms provide a clear view of the spread and shape of the data, helping to identify any skewness or irregular patterns. Boxplots are useful for detecting outliers and understanding the overall variation within each featur</w:t>
+      </w:r>
+      <w:r>
+        <w:rPr>
+          <w:rFonts w:asciiTheme="minorHAnsi" w:hAnsiTheme="minorHAnsi"/>
+        </w:rPr>
+        <w:t>e.</w:t>
+      </w:r>
+    </w:p>
+    <w:p/>
+    <w:p/>
+    <w:p>
+      <w:r>
+        <w:rPr>
+          <w:noProof/>
+        </w:rPr>
+        <w:lastRenderedPageBreak/>
+        <w:drawing>
+          <wp:anchor distT="0" distB="0" distL="114300" distR="114300" simplePos="0" relativeHeight="251663360" behindDoc="1" locked="0" layoutInCell="1" allowOverlap="1" wp14:anchorId="57B3F916" wp14:editId="06223BB6">
+            <wp:simplePos x="0" y="0"/>
+            <wp:positionH relativeFrom="column">
+              <wp:posOffset>-383540</wp:posOffset>
+            </wp:positionH>
+            <wp:positionV relativeFrom="paragraph">
+              <wp:posOffset>2416479</wp:posOffset>
+            </wp:positionV>
+            <wp:extent cx="6419850" cy="2260600"/>
+            <wp:effectExtent l="0" t="0" r="6350" b="0"/>
+            <wp:wrapTight wrapText="bothSides">
+              <wp:wrapPolygon edited="0">
+                <wp:start x="0" y="0"/>
+                <wp:lineTo x="0" y="21479"/>
+                <wp:lineTo x="21579" y="21479"/>
+                <wp:lineTo x="21579" y="0"/>
+                <wp:lineTo x="0" y="0"/>
+              </wp:wrapPolygon>
+            </wp:wrapTight>
+            <wp:docPr id="1242833737" name="Picture 4" descr="A graph of a graph of a graph&#10;&#10;AI-generated content may be incorrect."/>
+            <wp:cNvGraphicFramePr>
+              <a:graphicFrameLocks xmlns:a="http://schemas.openxmlformats.org/drawingml/2006/main" noChangeAspect="1"/>
+            </wp:cNvGraphicFramePr>
+            <a:graphic xmlns:a="http://schemas.openxmlformats.org/drawingml/2006/main">
+              <a:graphicData uri="http://schemas.openxmlformats.org/drawingml/2006/picture">
+                <pic:pic xmlns:pic="http://schemas.openxmlformats.org/drawingml/2006/picture">
+                  <pic:nvPicPr>
+                    <pic:cNvPr id="1242833737" name="Picture 4" descr="A graph of a graph of a graph&#10;&#10;AI-generated content may be incorrect."/>
+                    <pic:cNvPicPr/>
+                  </pic:nvPicPr>
+                  <pic:blipFill>
+                    <a:blip r:embed="rId9" cstate="print">
+                      <a:extLst>
+                        <a:ext uri="{28A0092B-C50C-407E-A947-70E740481C1C}">
+                          <a14:useLocalDpi xmlns:a14="http://schemas.microsoft.com/office/drawing/2010/main" val="0"/>
+                        </a:ext>
+                      </a:extLst>
+                    </a:blip>
+                    <a:stretch>
+                      <a:fillRect/>
+                    </a:stretch>
+                  </pic:blipFill>
+                  <pic:spPr>
+                    <a:xfrm>
+                      <a:off x="0" y="0"/>
+                      <a:ext cx="6419850" cy="2260600"/>
+                    </a:xfrm>
+                    <a:prstGeom prst="rect">
+                      <a:avLst/>
+                    </a:prstGeom>
+                  </pic:spPr>
+                </pic:pic>
+              </a:graphicData>
+            </a:graphic>
+            <wp14:sizeRelH relativeFrom="page">
+              <wp14:pctWidth>0</wp14:pctWidth>
+            </wp14:sizeRelH>
+            <wp14:sizeRelV relativeFrom="page">
+              <wp14:pctHeight>0</wp14:pctHeight>
+            </wp14:sizeRelV>
+          </wp:anchor>
+        </w:drawing>
+      </w:r>
+      <w:r>
+        <w:rPr>
+          <w:noProof/>
+        </w:rPr>
+        <w:drawing>
+          <wp:anchor distT="0" distB="0" distL="114300" distR="114300" simplePos="0" relativeHeight="251662336" behindDoc="1" locked="0" layoutInCell="1" allowOverlap="1" wp14:anchorId="5B1E2759" wp14:editId="2ED85B8C">
+            <wp:simplePos x="0" y="0"/>
+            <wp:positionH relativeFrom="column">
+              <wp:posOffset>-381635</wp:posOffset>
+            </wp:positionH>
+            <wp:positionV relativeFrom="paragraph">
+              <wp:posOffset>0</wp:posOffset>
+            </wp:positionV>
+            <wp:extent cx="6391910" cy="2252980"/>
+            <wp:effectExtent l="0" t="0" r="0" b="0"/>
+            <wp:wrapTight wrapText="bothSides">
+              <wp:wrapPolygon edited="0">
+                <wp:start x="0" y="0"/>
+                <wp:lineTo x="0" y="21430"/>
+                <wp:lineTo x="21544" y="21430"/>
+                <wp:lineTo x="21544" y="0"/>
+                <wp:lineTo x="0" y="0"/>
+              </wp:wrapPolygon>
+            </wp:wrapTight>
+            <wp:docPr id="1329858312" name="Picture 2" descr="A graph of a diagram&#10;&#10;AI-generated content may be incorrect."/>
+            <wp:cNvGraphicFramePr>
+              <a:graphicFrameLocks xmlns:a="http://schemas.openxmlformats.org/drawingml/2006/main" noChangeAspect="1"/>
+            </wp:cNvGraphicFramePr>
+            <a:graphic xmlns:a="http://schemas.openxmlformats.org/drawingml/2006/main">
+              <a:graphicData uri="http://schemas.openxmlformats.org/drawingml/2006/picture">
+                <pic:pic xmlns:pic="http://schemas.openxmlformats.org/drawingml/2006/picture">
+                  <pic:nvPicPr>
+                    <pic:cNvPr id="1329858312" name="Picture 2" descr="A graph of a diagram&#10;&#10;AI-generated content may be incorrect."/>
+                    <pic:cNvPicPr/>
+                  </pic:nvPicPr>
+                  <pic:blipFill>
+                    <a:blip r:embed="rId10" cstate="print">
+                      <a:extLst>
+                        <a:ext uri="{28A0092B-C50C-407E-A947-70E740481C1C}">
+                          <a14:useLocalDpi xmlns:a14="http://schemas.microsoft.com/office/drawing/2010/main" val="0"/>
+                        </a:ext>
+                      </a:extLst>
+                    </a:blip>
+                    <a:stretch>
+                      <a:fillRect/>
+                    </a:stretch>
+                  </pic:blipFill>
+                  <pic:spPr>
+                    <a:xfrm>
+                      <a:off x="0" y="0"/>
+                      <a:ext cx="6391910" cy="2252980"/>
+                    </a:xfrm>
+                    <a:prstGeom prst="rect">
+                      <a:avLst/>
+                    </a:prstGeom>
+                  </pic:spPr>
+                </pic:pic>
+              </a:graphicData>
+            </a:graphic>
+            <wp14:sizeRelH relativeFrom="page">
+              <wp14:pctWidth>0</wp14:pctWidth>
+            </wp14:sizeRelH>
+            <wp14:sizeRelV relativeFrom="page">
+              <wp14:pctHeight>0</wp14:pctHeight>
+            </wp14:sizeRelV>
+          </wp:anchor>
+        </w:drawing>
+      </w:r>
+      <w:r>
+        <w:rPr>
+          <w:sz w:val="24"/>
+          <w:szCs w:val="24"/>
+        </w:rPr>
+        <w:t xml:space="preserve">The resulting histograms indicate a relatively even distribution of data points across the dataset. While there are some noticeable peaks in variables such as </w:t>
+      </w:r>
+      <w:r>
+        <w:rPr>
+          <w:rStyle w:val="Strong"/>
+          <w:b w:val="0"/>
+          <w:bCs w:val="0"/>
+          <w:sz w:val="24"/>
+          <w:szCs w:val="24"/>
+        </w:rPr>
+        <w:t>Age</w:t>
+      </w:r>
+      <w:r>
+        <w:rPr>
+          <w:sz w:val="24"/>
+          <w:szCs w:val="24"/>
+        </w:rPr>
+        <w:t xml:space="preserve"> and </w:t>
+      </w:r>
+      <w:r>
+        <w:rPr>
+          <w:rStyle w:val="Strong"/>
+          <w:b w:val="0"/>
+          <w:bCs w:val="0"/>
+          <w:sz w:val="24"/>
+          <w:szCs w:val="24"/>
+        </w:rPr>
+        <w:t>Login</w:t>
+      </w:r>
+      <w:r>
+        <w:rPr>
+          <w:rStyle w:val="Strong"/>
+          <w:sz w:val="24"/>
+          <w:szCs w:val="24"/>
+        </w:rPr>
+        <w:t xml:space="preserve"> </w:t>
+      </w:r>
+      <w:r>
+        <w:rPr>
+          <w:rStyle w:val="Strong"/>
+          <w:b w:val="0"/>
+          <w:bCs w:val="0"/>
+          <w:sz w:val="24"/>
+          <w:szCs w:val="24"/>
+        </w:rPr>
+        <w:t>Frequency</w:t>
+      </w:r>
+      <w:r>
+        <w:rPr>
+          <w:sz w:val="24"/>
+          <w:szCs w:val="24"/>
+        </w:rPr>
+        <w:t>, these appear to be natural variations rather than anomalies. The boxplots support these observations, showing no significant outliers and indicating that most values are clustered around the centre of the distribution. Overall, there are no immediate concerns with the distribution or spread of the numerical data.</w:t>
+      </w:r>
+    </w:p>
+    <w:p>
+      <w:pPr>
+        <w:pStyle w:val="NormalWeb"/>
+        <w:rPr>
+          <w:rFonts w:asciiTheme="minorHAnsi" w:hAnsiTheme="minorHAnsi"/>
+        </w:rPr>
+      </w:pPr>
+    </w:p>
+    <w:p>
+      <w:pPr>
+        <w:rPr>
+          <w:sz w:val="24"/>
+          <w:szCs w:val="24"/>
+        </w:rPr>
+      </w:pPr>
+    </w:p>
     <w:sectPr>
-      <w:headerReference w:type="default" r:id="rId7"/>
+      <w:headerReference w:type="default" r:id="rId11"/>
       <w:pgSz w:w="11906" w:h="16838"/>
       <w:pgMar w:top="1440" w:right="1440" w:bottom="1440" w:left="1440" w:header="708" w:footer="708" w:gutter="0"/>
       <w:cols w:space="708"/>

</xml_diff>